<commit_message>
added my new project
</commit_message>
<xml_diff>
--- a/src/images/Rajni_Resume.docx
+++ b/src/images/Rajni_Resume.docx
@@ -283,23 +283,7 @@
           <w:sz w:val="20"/>
           <w:szCs w:val="20"/>
         </w:rPr>
-        <w:t>A self-driven, customer-focused, results-oriented and a recent graduate from a highly intensive coding program, I am a Full Stack Web Developer with a passion for delivery and development of applications taking a mobile-first and customer centric approach.</w:t>
-      </w:r>
-      <w:r>
-        <w:rPr>
-          <w:rFonts w:ascii="Verdana" w:eastAsia="Verdana" w:hAnsi="Verdana" w:cs="Verdana"/>
-          <w:sz w:val="20"/>
-          <w:szCs w:val="20"/>
-        </w:rPr>
-        <w:t xml:space="preserve"> Experienced in all stages of software development, skilful in a range of web (front-end and back-end) development technologies and demonstrated success working in a high-paced environment I bring forth expertise in the design, development, testing, implem</w:t>
-      </w:r>
-      <w:r>
-        <w:rPr>
-          <w:rFonts w:ascii="Verdana" w:eastAsia="Verdana" w:hAnsi="Verdana" w:cs="Verdana"/>
-          <w:sz w:val="20"/>
-          <w:szCs w:val="20"/>
-        </w:rPr>
-        <w:t xml:space="preserve">entation, and maintenance of web systems.  </w:t>
+        <w:t xml:space="preserve">A self-driven, customer-focused, results-oriented and a recent graduate from a highly intensive coding program, I am a Full Stack Web Developer with a passion for delivery and development of applications taking a mobile-first and customer centric approach. Experienced in all stages of software development, skilful in a range of web (front-end and back-end) development technologies and demonstrated success working in a high-paced environment I bring forth expertise in the design, development, testing, implementation, and maintenance of web systems.  </w:t>
       </w:r>
     </w:p>
     <w:p>
@@ -345,8 +329,6 @@
         <w:spacing w:before="40"/>
         <w:rPr>
           <w:rFonts w:ascii="Verdana" w:eastAsia="Verdana" w:hAnsi="Verdana" w:cs="Verdana"/>
-          <w:b/>
-          <w:color w:val="00007F"/>
           <w:sz w:val="20"/>
           <w:szCs w:val="20"/>
         </w:rPr>
@@ -367,36 +349,26 @@
           <w:sz w:val="20"/>
           <w:szCs w:val="20"/>
         </w:rPr>
-        <w:t xml:space="preserve">HTML, CSS, JavaScript, jQuery, Bootstrap, Handlebars </w:t>
-      </w:r>
-      <w:r>
-        <w:rPr>
-          <w:rFonts w:ascii="Verdana" w:eastAsia="Verdana" w:hAnsi="Verdana" w:cs="Verdana"/>
-          <w:b/>
-          <w:color w:val="000000"/>
-          <w:sz w:val="20"/>
-          <w:szCs w:val="20"/>
-        </w:rPr>
-        <w:t>Deployment/Command-Line Fundamentals:</w:t>
-      </w:r>
-      <w:r>
-        <w:rPr>
-          <w:rFonts w:ascii="Verdana" w:eastAsia="Verdana" w:hAnsi="Verdana" w:cs="Verdana"/>
-          <w:b/>
-          <w:color w:val="00007F"/>
-          <w:sz w:val="20"/>
-          <w:szCs w:val="20"/>
-        </w:rPr>
-        <w:t xml:space="preserve"> </w:t>
-      </w:r>
-      <w:r>
-        <w:rPr>
-          <w:rFonts w:ascii="Verdana" w:eastAsia="Verdana" w:hAnsi="Verdana" w:cs="Verdana"/>
-          <w:sz w:val="20"/>
-          <w:szCs w:val="20"/>
-        </w:rPr>
-        <w:t>Heroku, Git, GitHub Pages</w:t>
-      </w:r>
+        <w:t xml:space="preserve">HTML, CSS, JavaScript, jQuery, Bootstrap, </w:t>
+      </w:r>
+      <w:proofErr w:type="gramStart"/>
+      <w:r>
+        <w:rPr>
+          <w:rFonts w:ascii="Verdana" w:eastAsia="Verdana" w:hAnsi="Verdana" w:cs="Verdana"/>
+          <w:sz w:val="20"/>
+          <w:szCs w:val="20"/>
+        </w:rPr>
+        <w:t xml:space="preserve">Handlebars </w:t>
+      </w:r>
+      <w:r>
+        <w:rPr>
+          <w:rFonts w:ascii="Verdana" w:eastAsia="Verdana" w:hAnsi="Verdana" w:cs="Verdana"/>
+          <w:sz w:val="20"/>
+          <w:szCs w:val="20"/>
+        </w:rPr>
+        <w:t>,React</w:t>
+      </w:r>
+      <w:proofErr w:type="gramEnd"/>
     </w:p>
     <w:p>
       <w:pPr>
@@ -405,6 +377,7 @@
           <w:tab w:val="left" w:pos="2898"/>
           <w:tab w:val="left" w:pos="8838"/>
         </w:tabs>
+        <w:spacing w:before="40"/>
         <w:rPr>
           <w:rFonts w:ascii="Verdana" w:eastAsia="Verdana" w:hAnsi="Verdana" w:cs="Verdana"/>
           <w:b/>
@@ -421,15 +394,25 @@
           <w:sz w:val="20"/>
           <w:szCs w:val="20"/>
         </w:rPr>
-        <w:t xml:space="preserve">API Interaction: </w:t>
-      </w:r>
-      <w:r>
-        <w:rPr>
-          <w:rFonts w:ascii="Verdana" w:eastAsia="Verdana" w:hAnsi="Verdana" w:cs="Verdana"/>
-          <w:sz w:val="20"/>
-          <w:szCs w:val="20"/>
-        </w:rPr>
-        <w:t>API, JSON, AJAX</w:t>
+        <w:t>Deployment/Command-Line Fundamentals:</w:t>
+      </w:r>
+      <w:r>
+        <w:rPr>
+          <w:rFonts w:ascii="Verdana" w:eastAsia="Verdana" w:hAnsi="Verdana" w:cs="Verdana"/>
+          <w:b/>
+          <w:color w:val="00007F"/>
+          <w:sz w:val="20"/>
+          <w:szCs w:val="20"/>
+        </w:rPr>
+        <w:t xml:space="preserve"> </w:t>
+      </w:r>
+      <w:r>
+        <w:rPr>
+          <w:rFonts w:ascii="Verdana" w:eastAsia="Verdana" w:hAnsi="Verdana" w:cs="Verdana"/>
+          <w:sz w:val="20"/>
+          <w:szCs w:val="20"/>
+        </w:rPr>
+        <w:t>Heroku, Git, GitHub Pages</w:t>
       </w:r>
     </w:p>
     <w:p>
@@ -441,28 +424,44 @@
         </w:tabs>
         <w:rPr>
           <w:rFonts w:ascii="Verdana" w:eastAsia="Verdana" w:hAnsi="Verdana" w:cs="Verdana"/>
-          <w:sz w:val="20"/>
-          <w:szCs w:val="20"/>
-        </w:rPr>
-      </w:pPr>
-      <w:r>
-        <w:rPr>
-          <w:rFonts w:ascii="Verdana" w:eastAsia="Verdana" w:hAnsi="Verdana" w:cs="Verdana"/>
-          <w:b/>
-          <w:color w:val="000000"/>
-          <w:sz w:val="20"/>
-          <w:szCs w:val="20"/>
-        </w:rPr>
-        <w:t>Databases:</w:t>
-      </w:r>
-      <w:r>
-        <w:rPr>
-          <w:rFonts w:ascii="Verdana" w:eastAsia="Verdana" w:hAnsi="Verdana" w:cs="Verdana"/>
           <w:b/>
           <w:color w:val="00007F"/>
           <w:sz w:val="20"/>
           <w:szCs w:val="20"/>
         </w:rPr>
+      </w:pPr>
+      <w:r>
+        <w:rPr>
+          <w:rFonts w:ascii="Verdana" w:eastAsia="Verdana" w:hAnsi="Verdana" w:cs="Verdana"/>
+          <w:b/>
+          <w:color w:val="000000"/>
+          <w:sz w:val="20"/>
+          <w:szCs w:val="20"/>
+        </w:rPr>
+        <w:t xml:space="preserve">API Interaction: </w:t>
+      </w:r>
+      <w:r>
+        <w:rPr>
+          <w:rFonts w:ascii="Verdana" w:eastAsia="Verdana" w:hAnsi="Verdana" w:cs="Verdana"/>
+          <w:sz w:val="20"/>
+          <w:szCs w:val="20"/>
+        </w:rPr>
+        <w:t>API, JSON, AJAX</w:t>
+      </w:r>
+      <w:r>
+        <w:rPr>
+          <w:rFonts w:ascii="Verdana" w:eastAsia="Verdana" w:hAnsi="Verdana" w:cs="Verdana"/>
+          <w:sz w:val="20"/>
+          <w:szCs w:val="20"/>
+        </w:rPr>
+        <w:t>,</w:t>
+      </w:r>
+      <w:r>
+        <w:rPr>
+          <w:rFonts w:ascii="Verdana" w:eastAsia="Verdana" w:hAnsi="Verdana" w:cs="Verdana"/>
+          <w:sz w:val="20"/>
+          <w:szCs w:val="20"/>
+        </w:rPr>
         <w:t xml:space="preserve"> </w:t>
       </w:r>
       <w:r>
@@ -471,15 +470,7 @@
           <w:sz w:val="20"/>
           <w:szCs w:val="20"/>
         </w:rPr>
-        <w:t>MySQ</w:t>
-      </w:r>
-      <w:r>
-        <w:rPr>
-          <w:rFonts w:ascii="Verdana" w:eastAsia="Verdana" w:hAnsi="Verdana" w:cs="Verdana"/>
-          <w:sz w:val="20"/>
-          <w:szCs w:val="20"/>
-        </w:rPr>
-        <w:t>L</w:t>
+        <w:t>AXIOS</w:t>
       </w:r>
     </w:p>
     <w:p>
@@ -491,30 +482,98 @@
         </w:tabs>
         <w:rPr>
           <w:rFonts w:ascii="Verdana" w:eastAsia="Verdana" w:hAnsi="Verdana" w:cs="Verdana"/>
+          <w:sz w:val="20"/>
+          <w:szCs w:val="20"/>
+        </w:rPr>
+      </w:pPr>
+      <w:r>
+        <w:rPr>
+          <w:rFonts w:ascii="Verdana" w:eastAsia="Verdana" w:hAnsi="Verdana" w:cs="Verdana"/>
+          <w:b/>
+          <w:color w:val="000000"/>
+          <w:sz w:val="20"/>
+          <w:szCs w:val="20"/>
+        </w:rPr>
+        <w:t>Databases:</w:t>
+      </w:r>
+      <w:r>
+        <w:rPr>
+          <w:rFonts w:ascii="Verdana" w:eastAsia="Verdana" w:hAnsi="Verdana" w:cs="Verdana"/>
           <w:b/>
           <w:color w:val="00007F"/>
           <w:sz w:val="20"/>
           <w:szCs w:val="20"/>
         </w:rPr>
-      </w:pPr>
-      <w:r>
-        <w:rPr>
-          <w:rFonts w:ascii="Verdana" w:eastAsia="Verdana" w:hAnsi="Verdana" w:cs="Verdana"/>
-          <w:b/>
-          <w:color w:val="000000"/>
-          <w:sz w:val="20"/>
-          <w:szCs w:val="20"/>
-        </w:rPr>
-        <w:t xml:space="preserve">Server-Side Deployment: </w:t>
-      </w:r>
-      <w:r>
-        <w:rPr>
-          <w:rFonts w:ascii="Verdana" w:eastAsia="Verdana" w:hAnsi="Verdana" w:cs="Verdana"/>
-          <w:sz w:val="20"/>
-          <w:szCs w:val="20"/>
-        </w:rPr>
-        <w:t>Node.js, Express</w:t>
-      </w:r>
+        <w:t xml:space="preserve"> </w:t>
+      </w:r>
+      <w:r>
+        <w:rPr>
+          <w:rFonts w:ascii="Verdana" w:eastAsia="Verdana" w:hAnsi="Verdana" w:cs="Verdana"/>
+          <w:sz w:val="20"/>
+          <w:szCs w:val="20"/>
+        </w:rPr>
+        <w:t>MySQL</w:t>
+      </w:r>
+      <w:r>
+        <w:rPr>
+          <w:rFonts w:ascii="Verdana" w:eastAsia="Verdana" w:hAnsi="Verdana" w:cs="Verdana"/>
+          <w:sz w:val="20"/>
+          <w:szCs w:val="20"/>
+        </w:rPr>
+        <w:t>,</w:t>
+      </w:r>
+      <w:r>
+        <w:rPr>
+          <w:rFonts w:ascii="Verdana" w:eastAsia="Verdana" w:hAnsi="Verdana" w:cs="Verdana"/>
+          <w:sz w:val="20"/>
+          <w:szCs w:val="20"/>
+        </w:rPr>
+        <w:t xml:space="preserve"> </w:t>
+      </w:r>
+      <w:proofErr w:type="spellStart"/>
+      <w:r>
+        <w:rPr>
+          <w:rFonts w:ascii="Verdana" w:eastAsia="Verdana" w:hAnsi="Verdana" w:cs="Verdana"/>
+          <w:sz w:val="20"/>
+          <w:szCs w:val="20"/>
+        </w:rPr>
+        <w:t>MongoDb</w:t>
+      </w:r>
+      <w:proofErr w:type="spellEnd"/>
+      <w:r>
+        <w:rPr>
+          <w:rFonts w:ascii="Verdana" w:eastAsia="Verdana" w:hAnsi="Verdana" w:cs="Verdana"/>
+          <w:sz w:val="20"/>
+          <w:szCs w:val="20"/>
+        </w:rPr>
+        <w:t>,</w:t>
+      </w:r>
+      <w:r>
+        <w:rPr>
+          <w:rFonts w:ascii="Verdana" w:eastAsia="Verdana" w:hAnsi="Verdana" w:cs="Verdana"/>
+          <w:sz w:val="20"/>
+          <w:szCs w:val="20"/>
+        </w:rPr>
+        <w:t xml:space="preserve"> </w:t>
+      </w:r>
+      <w:r>
+        <w:rPr>
+          <w:rFonts w:ascii="Verdana" w:eastAsia="Verdana" w:hAnsi="Verdana" w:cs="Verdana"/>
+          <w:sz w:val="20"/>
+          <w:szCs w:val="20"/>
+        </w:rPr>
+        <w:t xml:space="preserve">Mongoose, </w:t>
+      </w:r>
+      <w:proofErr w:type="spellStart"/>
+      <w:r>
+        <w:rPr>
+          <w:rFonts w:ascii="Verdana" w:eastAsia="Verdana" w:hAnsi="Verdana" w:cs="Verdana"/>
+          <w:sz w:val="20"/>
+          <w:szCs w:val="20"/>
+        </w:rPr>
+        <w:t>GraphQL</w:t>
+      </w:r>
+      <w:proofErr w:type="spellEnd"/>
     </w:p>
     <w:p>
       <w:pPr>
@@ -539,6 +598,64 @@
           <w:sz w:val="20"/>
           <w:szCs w:val="20"/>
         </w:rPr>
+        <w:t xml:space="preserve">Server-Side Deployment: </w:t>
+      </w:r>
+      <w:r>
+        <w:rPr>
+          <w:rFonts w:ascii="Verdana" w:eastAsia="Verdana" w:hAnsi="Verdana" w:cs="Verdana"/>
+          <w:sz w:val="20"/>
+          <w:szCs w:val="20"/>
+        </w:rPr>
+        <w:t>Node.js, Express</w:t>
+      </w:r>
+      <w:r>
+        <w:rPr>
+          <w:rFonts w:ascii="Verdana" w:eastAsia="Verdana" w:hAnsi="Verdana" w:cs="Verdana"/>
+          <w:sz w:val="20"/>
+          <w:szCs w:val="20"/>
+        </w:rPr>
+        <w:t>,</w:t>
+      </w:r>
+      <w:r>
+        <w:rPr>
+          <w:rFonts w:ascii="Verdana" w:eastAsia="Verdana" w:hAnsi="Verdana" w:cs="Verdana"/>
+          <w:sz w:val="20"/>
+          <w:szCs w:val="20"/>
+        </w:rPr>
+        <w:t xml:space="preserve"> </w:t>
+      </w:r>
+      <w:r>
+        <w:rPr>
+          <w:rFonts w:ascii="Verdana" w:eastAsia="Verdana" w:hAnsi="Verdana" w:cs="Verdana"/>
+          <w:sz w:val="20"/>
+          <w:szCs w:val="20"/>
+        </w:rPr>
+        <w:t>Apollo Client</w:t>
+      </w:r>
+    </w:p>
+    <w:p>
+      <w:pPr>
+        <w:widowControl w:val="0"/>
+        <w:tabs>
+          <w:tab w:val="left" w:pos="2898"/>
+          <w:tab w:val="left" w:pos="8838"/>
+        </w:tabs>
+        <w:rPr>
+          <w:rFonts w:ascii="Verdana" w:eastAsia="Verdana" w:hAnsi="Verdana" w:cs="Verdana"/>
+          <w:b/>
+          <w:color w:val="00007F"/>
+          <w:sz w:val="20"/>
+          <w:szCs w:val="20"/>
+        </w:rPr>
+      </w:pPr>
+      <w:r>
+        <w:rPr>
+          <w:rFonts w:ascii="Verdana" w:eastAsia="Verdana" w:hAnsi="Verdana" w:cs="Verdana"/>
+          <w:b/>
+          <w:color w:val="000000"/>
+          <w:sz w:val="20"/>
+          <w:szCs w:val="20"/>
+        </w:rPr>
         <w:t>Other Technologies:</w:t>
       </w:r>
       <w:r>
@@ -611,6 +728,197 @@
           <w:szCs w:val="16"/>
         </w:rPr>
       </w:pPr>
+      <w:proofErr w:type="spellStart"/>
+      <w:r>
+        <w:rPr>
+          <w:rFonts w:ascii="Verdana" w:eastAsia="Verdana" w:hAnsi="Verdana" w:cs="Verdana"/>
+          <w:b/>
+          <w:sz w:val="20"/>
+          <w:szCs w:val="20"/>
+        </w:rPr>
+        <w:t>TheCoachPlus</w:t>
+      </w:r>
+      <w:proofErr w:type="spellEnd"/>
+      <w:r>
+        <w:rPr>
+          <w:rFonts w:ascii="Verdana" w:eastAsia="Verdana" w:hAnsi="Verdana" w:cs="Verdana"/>
+          <w:b/>
+          <w:sz w:val="20"/>
+          <w:szCs w:val="20"/>
+        </w:rPr>
+        <w:t xml:space="preserve">| </w:t>
+      </w:r>
+      <w:hyperlink r:id="rId11" w:history="1">
+        <w:r>
+          <w:rPr>
+            <w:rFonts w:ascii="Verdana" w:eastAsia="Verdana" w:hAnsi="Verdana" w:cs="Verdana"/>
+            <w:b/>
+            <w:sz w:val="20"/>
+            <w:szCs w:val="20"/>
+          </w:rPr>
+          <w:t>https://bit.</w:t>
+        </w:r>
+        <w:r>
+          <w:rPr>
+            <w:rFonts w:ascii="Verdana" w:eastAsia="Verdana" w:hAnsi="Verdana" w:cs="Verdana"/>
+            <w:b/>
+            <w:sz w:val="20"/>
+            <w:szCs w:val="20"/>
+          </w:rPr>
+          <w:t>l</w:t>
+        </w:r>
+        <w:r>
+          <w:rPr>
+            <w:rFonts w:ascii="Verdana" w:eastAsia="Verdana" w:hAnsi="Verdana" w:cs="Verdana"/>
+            <w:b/>
+            <w:sz w:val="20"/>
+            <w:szCs w:val="20"/>
+          </w:rPr>
+          <w:t>y/3FkwHAb</w:t>
+        </w:r>
+      </w:hyperlink>
+      <w:r>
+        <w:rPr>
+          <w:rFonts w:ascii="Verdana" w:eastAsia="Verdana" w:hAnsi="Verdana" w:cs="Verdana"/>
+          <w:b/>
+          <w:sz w:val="20"/>
+          <w:szCs w:val="20"/>
+        </w:rPr>
+        <w:t xml:space="preserve">   | </w:t>
+      </w:r>
+      <w:hyperlink r:id="rId12" w:history="1">
+        <w:r>
+          <w:rPr>
+            <w:rFonts w:ascii="Verdana" w:eastAsia="Verdana" w:hAnsi="Verdana" w:cs="Verdana"/>
+            <w:b/>
+            <w:sz w:val="20"/>
+            <w:szCs w:val="20"/>
+          </w:rPr>
+          <w:t>htt</w:t>
+        </w:r>
+        <w:r>
+          <w:rPr>
+            <w:rFonts w:ascii="Verdana" w:eastAsia="Verdana" w:hAnsi="Verdana" w:cs="Verdana"/>
+            <w:b/>
+            <w:sz w:val="20"/>
+            <w:szCs w:val="20"/>
+          </w:rPr>
+          <w:t>p</w:t>
+        </w:r>
+        <w:r>
+          <w:rPr>
+            <w:rFonts w:ascii="Verdana" w:eastAsia="Verdana" w:hAnsi="Verdana" w:cs="Verdana"/>
+            <w:b/>
+            <w:sz w:val="20"/>
+            <w:szCs w:val="20"/>
+          </w:rPr>
+          <w:t>s://bit.ly/2YPo94L</w:t>
+        </w:r>
+      </w:hyperlink>
+    </w:p>
+    <w:p>
+      <w:pPr>
+        <w:pStyle w:val="ListParagraph"/>
+        <w:numPr>
+          <w:ilvl w:val="0"/>
+          <w:numId w:val="5"/>
+        </w:numPr>
+      </w:pPr>
+      <w:r>
+        <w:rPr>
+          <w:rFonts w:ascii="Verdana" w:eastAsia="Verdana" w:hAnsi="Verdana" w:cs="Verdana"/>
+        </w:rPr>
+        <w:t xml:space="preserve">Summary: </w:t>
+      </w:r>
+      <w:proofErr w:type="spellStart"/>
+      <w:r>
+        <w:t>TheCoach</w:t>
+      </w:r>
+      <w:proofErr w:type="spellEnd"/>
+      <w:proofErr w:type="gramStart"/>
+      <w:r>
+        <w:t xml:space="preserve">+ </w:t>
+      </w:r>
+      <w:r>
+        <w:t xml:space="preserve"> </w:t>
+      </w:r>
+      <w:r>
+        <w:t>aims</w:t>
+      </w:r>
+      <w:proofErr w:type="gramEnd"/>
+      <w:r>
+        <w:t xml:space="preserve"> to provides a digital platform to all those people who have skills to train others in any kind of sport that exists but don’t have a medium to reach their potential students. </w:t>
+      </w:r>
+    </w:p>
+    <w:p>
+      <w:pPr>
+        <w:pStyle w:val="ListParagraph"/>
+        <w:numPr>
+          <w:ilvl w:val="0"/>
+          <w:numId w:val="5"/>
+        </w:numPr>
+        <w:rPr>
+          <w:rFonts w:ascii="Verdana" w:eastAsia="Verdana" w:hAnsi="Verdana" w:cs="Verdana"/>
+        </w:rPr>
+      </w:pPr>
+      <w:r>
+        <w:rPr>
+          <w:rFonts w:ascii="Verdana" w:eastAsia="Verdana" w:hAnsi="Verdana" w:cs="Verdana"/>
+        </w:rPr>
+        <w:t>Role: Sole Author </w:t>
+      </w:r>
+    </w:p>
+    <w:p>
+      <w:pPr>
+        <w:numPr>
+          <w:ilvl w:val="0"/>
+          <w:numId w:val="2"/>
+        </w:numPr>
+        <w:rPr>
+          <w:rFonts w:ascii="Verdana" w:eastAsia="Verdana" w:hAnsi="Verdana" w:cs="Verdana"/>
+          <w:b/>
+        </w:rPr>
+      </w:pPr>
+      <w:r>
+        <w:rPr>
+          <w:rFonts w:ascii="Verdana" w:eastAsia="Verdana" w:hAnsi="Verdana" w:cs="Verdana"/>
+          <w:sz w:val="20"/>
+          <w:szCs w:val="20"/>
+        </w:rPr>
+        <w:t xml:space="preserve">Tools: </w:t>
+      </w:r>
+      <w:r>
+        <w:rPr>
+          <w:rFonts w:ascii="Verdana" w:eastAsia="Verdana" w:hAnsi="Verdana" w:cs="Verdana"/>
+          <w:color w:val="24292F"/>
+          <w:sz w:val="20"/>
+          <w:szCs w:val="20"/>
+        </w:rPr>
+        <w:t>React, React Hooks, Graph QL, JWT, Apollo Client, CSS</w:t>
+      </w:r>
+    </w:p>
+    <w:p>
+      <w:pPr>
+        <w:rPr>
+          <w:rFonts w:eastAsia="Verdana"/>
+        </w:rPr>
+      </w:pPr>
+    </w:p>
+    <w:p>
+      <w:pPr>
+        <w:rPr>
+          <w:rFonts w:eastAsia="Verdana"/>
+        </w:rPr>
+      </w:pPr>
+    </w:p>
+    <w:p>
+      <w:pPr>
+        <w:rPr>
+          <w:rFonts w:ascii="Verdana" w:eastAsia="Verdana" w:hAnsi="Verdana" w:cs="Verdana"/>
+          <w:sz w:val="16"/>
+          <w:szCs w:val="16"/>
+        </w:rPr>
+      </w:pPr>
       <w:r>
         <w:rPr>
           <w:rFonts w:ascii="Verdana" w:eastAsia="Verdana" w:hAnsi="Verdana" w:cs="Verdana"/>
@@ -620,7 +928,7 @@
         </w:rPr>
         <w:t xml:space="preserve">Employee Tracking System| </w:t>
       </w:r>
-      <w:hyperlink r:id="rId11">
+      <w:hyperlink r:id="rId13">
         <w:r>
           <w:rPr>
             <w:rFonts w:ascii="Verdana" w:eastAsia="Verdana" w:hAnsi="Verdana" w:cs="Verdana"/>
@@ -641,7 +949,7 @@
         </w:rPr>
         <w:t xml:space="preserve">   | </w:t>
       </w:r>
-      <w:hyperlink r:id="rId12">
+      <w:hyperlink r:id="rId14">
         <w:r>
           <w:rPr>
             <w:rFonts w:ascii="Verdana" w:eastAsia="Verdana" w:hAnsi="Verdana" w:cs="Verdana"/>
@@ -773,7 +1081,7 @@
         </w:rPr>
         <w:t xml:space="preserve"> </w:t>
       </w:r>
-      <w:hyperlink r:id="rId13">
+      <w:hyperlink r:id="rId15">
         <w:r>
           <w:rPr>
             <w:rFonts w:ascii="Verdana" w:eastAsia="Verdana" w:hAnsi="Verdana" w:cs="Verdana"/>
@@ -794,7 +1102,7 @@
         </w:rPr>
         <w:t xml:space="preserve">| </w:t>
       </w:r>
-      <w:hyperlink r:id="rId14">
+      <w:hyperlink r:id="rId16">
         <w:r>
           <w:rPr>
             <w:rFonts w:ascii="Verdana" w:eastAsia="Verdana" w:hAnsi="Verdana" w:cs="Verdana"/>
@@ -961,7 +1269,7 @@
         </w:rPr>
         <w:t xml:space="preserve">TeamProfileGenerator | </w:t>
       </w:r>
-      <w:hyperlink r:id="rId15">
+      <w:hyperlink r:id="rId17">
         <w:r>
           <w:rPr>
             <w:rFonts w:ascii="Verdana" w:eastAsia="Verdana" w:hAnsi="Verdana" w:cs="Verdana"/>
@@ -982,7 +1290,7 @@
         </w:rPr>
         <w:t xml:space="preserve">| </w:t>
       </w:r>
-      <w:hyperlink r:id="rId16">
+      <w:hyperlink r:id="rId18">
         <w:r>
           <w:rPr>
             <w:rFonts w:ascii="Verdana" w:eastAsia="Verdana" w:hAnsi="Verdana" w:cs="Verdana"/>
@@ -1018,16 +1326,7 @@
           <w:sz w:val="20"/>
           <w:szCs w:val="20"/>
         </w:rPr>
-        <w:t>Summary: Node.js command-line application that takes in information about employees on a software engineering team, then generates an HTML we</w:t>
-      </w:r>
-      <w:r>
-        <w:rPr>
-          <w:rFonts w:ascii="Verdana" w:eastAsia="Verdana" w:hAnsi="Verdana" w:cs="Verdana"/>
-          <w:color w:val="000000"/>
-          <w:sz w:val="20"/>
-          <w:szCs w:val="20"/>
-        </w:rPr>
-        <w:t>bpage that displays summaries for each person.</w:t>
+        <w:t>Summary: Node.js command-line application that takes in information about employees on a software engineering team, then generates an HTML webpage that displays summaries for each person.</w:t>
       </w:r>
     </w:p>
     <w:p>
@@ -1142,7 +1441,7 @@
         </w:rPr>
         <w:t xml:space="preserve"> </w:t>
       </w:r>
-      <w:hyperlink r:id="rId17">
+      <w:hyperlink r:id="rId19">
         <w:r>
           <w:rPr>
             <w:rFonts w:ascii="Verdana" w:eastAsia="Verdana" w:hAnsi="Verdana" w:cs="Verdana"/>
@@ -1163,7 +1462,7 @@
         </w:rPr>
         <w:t xml:space="preserve"> | </w:t>
       </w:r>
-      <w:hyperlink r:id="rId18">
+      <w:hyperlink r:id="rId20">
         <w:r>
           <w:rPr>
             <w:rFonts w:ascii="Verdana" w:eastAsia="Verdana" w:hAnsi="Verdana" w:cs="Verdana"/>
@@ -1301,16 +1600,7 @@
           <w:sz w:val="20"/>
           <w:szCs w:val="20"/>
         </w:rPr>
-        <w:t>Role: Sole A</w:t>
-      </w:r>
-      <w:r>
-        <w:rPr>
-          <w:rFonts w:ascii="Verdana" w:eastAsia="Verdana" w:hAnsi="Verdana" w:cs="Verdana"/>
-          <w:color w:val="000000"/>
-          <w:sz w:val="20"/>
-          <w:szCs w:val="20"/>
-        </w:rPr>
-        <w:t>uthor </w:t>
+        <w:t>Role: Sole Author </w:t>
       </w:r>
     </w:p>
     <w:p>
@@ -1461,6 +1751,7 @@
           <w:sz w:val="20"/>
           <w:szCs w:val="20"/>
         </w:rPr>
+        <w:lastRenderedPageBreak/>
         <w:t>Task:</w:t>
       </w:r>
       <w:r>
@@ -1528,16 +1819,7 @@
           <w:sz w:val="21"/>
           <w:szCs w:val="21"/>
         </w:rPr>
-        <w:t>Interpreted questions, answers, and concerns of LEP clients. Translated written documents and instructions for the clients. Articulated and responded to cultural differences and served as a cultural mediator. Adapted translations as per the discussions wit</w:t>
-      </w:r>
-      <w:r>
-        <w:rPr>
-          <w:rFonts w:ascii="Verdana" w:eastAsia="Verdana" w:hAnsi="Verdana" w:cs="Verdana"/>
-          <w:color w:val="000000"/>
-          <w:sz w:val="21"/>
-          <w:szCs w:val="21"/>
-        </w:rPr>
-        <w:t>h client requirements and to the grade levels as instructed.</w:t>
+        <w:t>Interpreted questions, answers, and concerns of LEP clients. Translated written documents and instructions for the clients. Articulated and responded to cultural differences and served as a cultural mediator. Adapted translations as per the discussions with client requirements and to the grade levels as instructed.</w:t>
       </w:r>
     </w:p>
     <w:p>
@@ -1570,17 +1852,7 @@
           <w:sz w:val="20"/>
           <w:szCs w:val="20"/>
         </w:rPr>
-        <w:t>Resul</w:t>
-      </w:r>
-      <w:r>
-        <w:rPr>
-          <w:rFonts w:ascii="Verdana" w:eastAsia="Verdana" w:hAnsi="Verdana" w:cs="Verdana"/>
-          <w:b/>
-          <w:color w:val="000000"/>
-          <w:sz w:val="20"/>
-          <w:szCs w:val="20"/>
-        </w:rPr>
-        <w:t>t:</w:t>
+        <w:t>Result:</w:t>
       </w:r>
       <w:r>
         <w:rPr>
@@ -1599,16 +1871,7 @@
           <w:sz w:val="20"/>
           <w:szCs w:val="20"/>
         </w:rPr>
-        <w:t>R</w:t>
-      </w:r>
-      <w:r>
-        <w:rPr>
-          <w:rFonts w:ascii="Verdana" w:eastAsia="Verdana" w:hAnsi="Verdana" w:cs="Verdana"/>
-          <w:color w:val="000000"/>
-          <w:sz w:val="20"/>
-          <w:szCs w:val="20"/>
-        </w:rPr>
-        <w:t>eceived appreciation for my work many times from Lawyers/Doctors.</w:t>
+        <w:t>Received appreciation for my work many times from Lawyers/Doctors.</w:t>
       </w:r>
     </w:p>
     <w:p>
@@ -1739,15 +2002,7 @@
           <w:sz w:val="20"/>
           <w:szCs w:val="20"/>
         </w:rPr>
-        <w:t xml:space="preserve"> According to the requirements, selected the theme Astra Pro, customized the WooCommerce pages by creating about 16 custom templates for different product pages, and rendered products on each p</w:t>
-      </w:r>
-      <w:r>
-        <w:rPr>
-          <w:rFonts w:ascii="Verdana" w:eastAsia="Verdana" w:hAnsi="Verdana" w:cs="Verdana"/>
-          <w:sz w:val="20"/>
-          <w:szCs w:val="20"/>
-        </w:rPr>
-        <w:t>roduct page to view the results as per the filter.</w:t>
+        <w:t xml:space="preserve"> According to the requirements, selected the theme Astra Pro, customized the WooCommerce pages by creating about 16 custom templates for different product pages, and rendered products on each product page to view the results as per the filter.</w:t>
       </w:r>
     </w:p>
     <w:p>
@@ -2062,15 +2317,7 @@
           <w:sz w:val="20"/>
           <w:szCs w:val="20"/>
         </w:rPr>
-        <w:t>in Oracle BI Publisher automated them using RTF templates and automated them usin</w:t>
-      </w:r>
-      <w:r>
-        <w:rPr>
-          <w:rFonts w:ascii="Verdana" w:eastAsia="Verdana" w:hAnsi="Verdana" w:cs="Verdana"/>
-          <w:sz w:val="20"/>
-          <w:szCs w:val="20"/>
-        </w:rPr>
-        <w:t>g SQL queries integrated with Siebel CRM application.</w:t>
+        <w:t>in Oracle BI Publisher automated them using RTF templates and automated them using SQL queries integrated with Siebel CRM application.</w:t>
       </w:r>
     </w:p>
     <w:p>
@@ -2286,15 +2533,7 @@
           <w:sz w:val="20"/>
           <w:szCs w:val="20"/>
         </w:rPr>
-        <w:t xml:space="preserve">The University of Adelaide, Adelaide, </w:t>
-      </w:r>
-      <w:r>
-        <w:rPr>
-          <w:rFonts w:ascii="Verdana" w:eastAsia="Verdana" w:hAnsi="Verdana" w:cs="Verdana"/>
-          <w:sz w:val="20"/>
-          <w:szCs w:val="20"/>
-        </w:rPr>
-        <w:t>Australia</w:t>
+        <w:t>The University of Adelaide, Adelaide, Australia</w:t>
       </w:r>
     </w:p>
     <w:p>
@@ -2396,16 +2635,7 @@
           <w:sz w:val="20"/>
           <w:szCs w:val="20"/>
         </w:rPr>
-        <w:t>Bachelor</w:t>
-      </w:r>
-      <w:r>
-        <w:rPr>
-          <w:rFonts w:ascii="Verdana" w:eastAsia="Verdana" w:hAnsi="Verdana" w:cs="Verdana"/>
-          <w:b/>
-          <w:sz w:val="20"/>
-          <w:szCs w:val="20"/>
-        </w:rPr>
-        <w:t xml:space="preserve"> of Technology: </w:t>
+        <w:t xml:space="preserve">Bachelor of Technology: </w:t>
       </w:r>
       <w:r>
         <w:rPr>
@@ -2691,6 +2921,119 @@
     </w:lvl>
   </w:abstractNum>
   <w:abstractNum w:abstractNumId="2" w15:restartNumberingAfterBreak="0">
+    <w:nsid w:val="2F2025CC"/>
+    <w:multiLevelType w:val="hybridMultilevel"/>
+    <w:tmpl w:val="366637A6"/>
+    <w:lvl w:ilvl="0" w:tplc="08090001">
+      <w:start w:val="1"/>
+      <w:numFmt w:val="bullet"/>
+      <w:lvlText w:val=""/>
+      <w:lvlJc w:val="left"/>
+      <w:pPr>
+        <w:ind w:left="720" w:hanging="360"/>
+      </w:pPr>
+      <w:rPr>
+        <w:rFonts w:ascii="Symbol" w:hAnsi="Symbol" w:hint="default"/>
+      </w:rPr>
+    </w:lvl>
+    <w:lvl w:ilvl="1" w:tplc="08090003" w:tentative="1">
+      <w:start w:val="1"/>
+      <w:numFmt w:val="bullet"/>
+      <w:lvlText w:val="o"/>
+      <w:lvlJc w:val="left"/>
+      <w:pPr>
+        <w:ind w:left="1440" w:hanging="360"/>
+      </w:pPr>
+      <w:rPr>
+        <w:rFonts w:ascii="Courier New" w:hAnsi="Courier New" w:cs="Courier New" w:hint="default"/>
+      </w:rPr>
+    </w:lvl>
+    <w:lvl w:ilvl="2" w:tplc="08090005" w:tentative="1">
+      <w:start w:val="1"/>
+      <w:numFmt w:val="bullet"/>
+      <w:lvlText w:val=""/>
+      <w:lvlJc w:val="left"/>
+      <w:pPr>
+        <w:ind w:left="2160" w:hanging="360"/>
+      </w:pPr>
+      <w:rPr>
+        <w:rFonts w:ascii="Wingdings" w:hAnsi="Wingdings" w:hint="default"/>
+      </w:rPr>
+    </w:lvl>
+    <w:lvl w:ilvl="3" w:tplc="08090001" w:tentative="1">
+      <w:start w:val="1"/>
+      <w:numFmt w:val="bullet"/>
+      <w:lvlText w:val=""/>
+      <w:lvlJc w:val="left"/>
+      <w:pPr>
+        <w:ind w:left="2880" w:hanging="360"/>
+      </w:pPr>
+      <w:rPr>
+        <w:rFonts w:ascii="Symbol" w:hAnsi="Symbol" w:hint="default"/>
+      </w:rPr>
+    </w:lvl>
+    <w:lvl w:ilvl="4" w:tplc="08090003" w:tentative="1">
+      <w:start w:val="1"/>
+      <w:numFmt w:val="bullet"/>
+      <w:lvlText w:val="o"/>
+      <w:lvlJc w:val="left"/>
+      <w:pPr>
+        <w:ind w:left="3600" w:hanging="360"/>
+      </w:pPr>
+      <w:rPr>
+        <w:rFonts w:ascii="Courier New" w:hAnsi="Courier New" w:cs="Courier New" w:hint="default"/>
+      </w:rPr>
+    </w:lvl>
+    <w:lvl w:ilvl="5" w:tplc="08090005" w:tentative="1">
+      <w:start w:val="1"/>
+      <w:numFmt w:val="bullet"/>
+      <w:lvlText w:val=""/>
+      <w:lvlJc w:val="left"/>
+      <w:pPr>
+        <w:ind w:left="4320" w:hanging="360"/>
+      </w:pPr>
+      <w:rPr>
+        <w:rFonts w:ascii="Wingdings" w:hAnsi="Wingdings" w:hint="default"/>
+      </w:rPr>
+    </w:lvl>
+    <w:lvl w:ilvl="6" w:tplc="08090001" w:tentative="1">
+      <w:start w:val="1"/>
+      <w:numFmt w:val="bullet"/>
+      <w:lvlText w:val=""/>
+      <w:lvlJc w:val="left"/>
+      <w:pPr>
+        <w:ind w:left="5040" w:hanging="360"/>
+      </w:pPr>
+      <w:rPr>
+        <w:rFonts w:ascii="Symbol" w:hAnsi="Symbol" w:hint="default"/>
+      </w:rPr>
+    </w:lvl>
+    <w:lvl w:ilvl="7" w:tplc="08090003" w:tentative="1">
+      <w:start w:val="1"/>
+      <w:numFmt w:val="bullet"/>
+      <w:lvlText w:val="o"/>
+      <w:lvlJc w:val="left"/>
+      <w:pPr>
+        <w:ind w:left="5760" w:hanging="360"/>
+      </w:pPr>
+      <w:rPr>
+        <w:rFonts w:ascii="Courier New" w:hAnsi="Courier New" w:cs="Courier New" w:hint="default"/>
+      </w:rPr>
+    </w:lvl>
+    <w:lvl w:ilvl="8" w:tplc="08090005" w:tentative="1">
+      <w:start w:val="1"/>
+      <w:numFmt w:val="bullet"/>
+      <w:lvlText w:val=""/>
+      <w:lvlJc w:val="left"/>
+      <w:pPr>
+        <w:ind w:left="6480" w:hanging="360"/>
+      </w:pPr>
+      <w:rPr>
+        <w:rFonts w:ascii="Wingdings" w:hAnsi="Wingdings" w:hint="default"/>
+      </w:rPr>
+    </w:lvl>
+  </w:abstractNum>
+  <w:abstractNum w:abstractNumId="3" w15:restartNumberingAfterBreak="0">
     <w:nsid w:val="31F53286"/>
     <w:multiLevelType w:val="multilevel"/>
     <w:tmpl w:val="D9C04522"/>
@@ -2821,7 +3164,7 @@
       </w:rPr>
     </w:lvl>
   </w:abstractNum>
-  <w:abstractNum w:abstractNumId="3" w15:restartNumberingAfterBreak="0">
+  <w:abstractNum w:abstractNumId="4" w15:restartNumberingAfterBreak="0">
     <w:nsid w:val="79D94AF8"/>
     <w:multiLevelType w:val="multilevel"/>
     <w:tmpl w:val="9BF20168"/>
@@ -2953,7 +3296,7 @@
     </w:lvl>
   </w:abstractNum>
   <w:num w:numId="1">
-    <w:abstractNumId w:val="3"/>
+    <w:abstractNumId w:val="4"/>
   </w:num>
   <w:num w:numId="2">
     <w:abstractNumId w:val="1"/>
@@ -2962,6 +3305,9 @@
     <w:abstractNumId w:val="0"/>
   </w:num>
   <w:num w:numId="4">
+    <w:abstractNumId w:val="3"/>
+  </w:num>
+  <w:num w:numId="5">
     <w:abstractNumId w:val="2"/>
   </w:num>
 </w:numbering>

</xml_diff>